<commit_message>
Added more comments about the threshold issue in meetingnote 2023.1.9
</commit_message>
<xml_diff>
--- a/docs/meetingnote2023.1.9.docx
+++ b/docs/meetingnote2023.1.9.docx
@@ -882,7 +882,21 @@
           <w:sz w:val="24"/>
           <w:szCs w:val="24"/>
         </w:rPr>
-        <w:t xml:space="preserve">Consider set up a set of rules that we can use to differentiate the cause and effect. For example, based on the new test new results, when the assumption about cause and effect is correct, meaning consistent with the ground true, the score seems to be significantly higher than the other case. The rule could be as follows: </w:t>
+        <w:t>Consider set up a set of rules that we can use to differentiate the cause and effect. For example, based on the new test new results, when the assumption about cause and effect is correct, meaning</w:t>
+      </w:r>
+      <w:r>
+        <w:rPr>
+          <w:sz w:val="24"/>
+          <w:szCs w:val="24"/>
+        </w:rPr>
+        <w:t>, when it is</w:t>
+      </w:r>
+      <w:r>
+        <w:rPr>
+          <w:sz w:val="24"/>
+          <w:szCs w:val="24"/>
+        </w:rPr>
+        <w:t xml:space="preserve"> consistent with the ground true, the score seems to be significantly higher than the other case. The rule could be as follows: </w:t>
       </w:r>
     </w:p>
     <w:p>
@@ -923,6 +937,40 @@
           <w:szCs w:val="24"/>
         </w:rPr>
         <w:t xml:space="preserve">For each pairs, we will test in both directions. The higher score determines the causal direction. </w:t>
+      </w:r>
+    </w:p>
+    <w:p>
+      <w:pPr>
+        <w:pStyle w:val="ListParagraph"/>
+        <w:ind w:left="580"/>
+        <w:rPr>
+          <w:sz w:val="24"/>
+          <w:szCs w:val="24"/>
+        </w:rPr>
+      </w:pPr>
+      <w:r>
+        <w:rPr>
+          <w:sz w:val="24"/>
+          <w:szCs w:val="24"/>
+        </w:rPr>
+        <w:t>Based on the test results, when the two variables are not correlated, the score is very low. The issue is to find a threshold for no correlation. This is a similar issue to the significance level in statistical testing, threshold of correlation test, or the hyperparameter tunning in machine learning. We may do more testing with more datasets to find such a threshold. In that case, we can establish a third rule as below:</w:t>
+      </w:r>
+    </w:p>
+    <w:p>
+      <w:pPr>
+        <w:pStyle w:val="ListParagraph"/>
+        <w:ind w:left="580"/>
+        <w:rPr>
+          <w:sz w:val="24"/>
+          <w:szCs w:val="24"/>
+        </w:rPr>
+      </w:pPr>
+      <w:r>
+        <w:rPr>
+          <w:sz w:val="24"/>
+          <w:szCs w:val="24"/>
+        </w:rPr>
+        <w:t xml:space="preserve">3. If the score is below the threshold value of …, we can consider there are no causal relationship between the two variables. </w:t>
       </w:r>
     </w:p>
     <w:p>

</xml_diff>